<commit_message>
Added introduction paragraph in my repository
Add introduction paragraph
</commit_message>
<xml_diff>
--- a/introduction.txt.docx
+++ b/introduction.txt.docx
@@ -3,8 +3,86 @@
 <w:document xmlns:wpc="http://schemas.microsoft.com/office/word/2010/wordprocessingCanvas" xmlns:cx="http://schemas.microsoft.com/office/drawing/2014/chartex" xmlns:mc="http://schemas.openxmlformats.org/markup-compatibility/2006" xmlns:o="urn:schemas-microsoft-com:office:office" xmlns:r="http://schemas.openxmlformats.org/officeDocument/2006/relationships" xmlns:m="http://schemas.openxmlformats.org/officeDocument/2006/math" xmlns:v="urn:schemas-microsoft-com:vml" xmlns:wp14="http://schemas.microsoft.com/office/word/2010/wordprocessingDrawing" xmlns:wp="http://schemas.openxmlformats.org/drawingml/2006/wordprocessingDrawing" xmlns:w10="urn:schemas-microsoft-com:office:word" xmlns:w="http://schemas.openxmlformats.org/wordprocessingml/2006/main" xmlns:w14="http://schemas.microsoft.com/office/word/2010/wordml" xmlns:w15="http://schemas.microsoft.com/office/word/2012/wordml" xmlns:w16se="http://schemas.microsoft.com/office/word/2015/wordml/symex" xmlns:wpg="http://schemas.microsoft.com/office/word/2010/wordprocessingGroup" xmlns:wpi="http://schemas.microsoft.com/office/word/2010/wordprocessingInk" xmlns:wne="http://schemas.microsoft.com/office/word/2006/wordml" xmlns:wps="http://schemas.microsoft.com/office/word/2010/wordprocessingShape" mc:Ignorable="w14 w15 w16se wp14">
   <w:body>
     <w:p>
+      <w:pPr>
+        <w:spacing w:before="100" w:beforeAutospacing="1" w:after="100" w:afterAutospacing="1" w:line="240" w:lineRule="auto"/>
+        <w:outlineLvl w:val="2"/>
+        <w:rPr>
+          <w:rFonts w:ascii="Times New Roman" w:eastAsia="Times New Roman" w:hAnsi="Times New Roman" w:cs="Times New Roman"/>
+          <w:b/>
+          <w:bCs/>
+          <w:sz w:val="27"/>
+          <w:szCs w:val="27"/>
+        </w:rPr>
+      </w:pPr>
       <w:bookmarkStart w:id="0" w:name="_GoBack"/>
-      <w:bookmarkEnd w:id="0"/>
+      <w:r>
+        <w:rPr>
+          <w:rFonts w:ascii="Times New Roman" w:eastAsia="Times New Roman" w:hAnsi="Times New Roman" w:cs="Times New Roman"/>
+          <w:b/>
+          <w:bCs/>
+          <w:sz w:val="27"/>
+          <w:szCs w:val="27"/>
+        </w:rPr>
+        <w:t xml:space="preserve">Hello! I'm </w:t>
+      </w:r>
+      <w:proofErr w:type="spellStart"/>
+      <w:r>
+        <w:rPr>
+          <w:rFonts w:ascii="Times New Roman" w:eastAsia="Times New Roman" w:hAnsi="Times New Roman" w:cs="Times New Roman"/>
+          <w:b/>
+          <w:bCs/>
+          <w:sz w:val="27"/>
+          <w:szCs w:val="27"/>
+        </w:rPr>
+        <w:t>Shaji</w:t>
+      </w:r>
+      <w:proofErr w:type="spellEnd"/>
+      <w:r>
+        <w:rPr>
+          <w:rFonts w:ascii="Times New Roman" w:eastAsia="Times New Roman" w:hAnsi="Times New Roman" w:cs="Times New Roman"/>
+          <w:b/>
+          <w:bCs/>
+          <w:sz w:val="27"/>
+          <w:szCs w:val="27"/>
+        </w:rPr>
+        <w:t xml:space="preserve"> Naqvi</w:t>
+      </w:r>
+    </w:p>
+    <w:bookmarkEnd w:id="0"/>
+    <w:p>
+      <w:pPr>
+        <w:spacing w:before="100" w:beforeAutospacing="1" w:after="100" w:afterAutospacing="1" w:line="240" w:lineRule="auto"/>
+        <w:rPr>
+          <w:rFonts w:ascii="Times New Roman" w:eastAsia="Times New Roman" w:hAnsi="Times New Roman" w:cs="Times New Roman"/>
+          <w:sz w:val="24"/>
+          <w:szCs w:val="24"/>
+        </w:rPr>
+      </w:pPr>
+      <w:r>
+        <w:rPr>
+          <w:rFonts w:ascii="Times New Roman" w:eastAsia="Times New Roman" w:hAnsi="Times New Roman" w:cs="Times New Roman"/>
+          <w:sz w:val="24"/>
+          <w:szCs w:val="24"/>
+        </w:rPr>
+        <w:t xml:space="preserve">I'm a first-year student at NED University, studying in the BCIT (Bachelor of Computer and Information Technology) department. This repository showcases my journey as I dive into the world of technology, coding, and problem-solving. Here, you’ll find projects and assignments that reflect my learning, curiosity, and passion for tech. I’m excited to grow my skills and </w:t>
+      </w:r>
+      <w:r>
+        <w:rPr>
+          <w:rFonts w:ascii="Times New Roman" w:eastAsia="Times New Roman" w:hAnsi="Times New Roman" w:cs="Times New Roman"/>
+          <w:sz w:val="24"/>
+          <w:szCs w:val="24"/>
+        </w:rPr>
+        <w:t>share my progress along the way.</w:t>
+      </w:r>
+    </w:p>
+    <w:p>
+      <w:pPr>
+        <w:rPr>
+          <w:rFonts w:ascii="Berlin Sans FB Demi" w:hAnsi="Berlin Sans FB Demi"/>
+          <w:sz w:val="28"/>
+          <w:szCs w:val="28"/>
+        </w:rPr>
+      </w:pPr>
     </w:p>
     <w:sectPr>
       <w:pgSz w:w="12240" w:h="15840"/>

</xml_diff>